<commit_message>
Updated domain model diagram, and sequence-3
</commit_message>
<xml_diff>
--- a/design reports/v0.3/report 3.docx
+++ b/design reports/v0.3/report 3.docx
@@ -6312,7 +6312,31 @@
         <w:rPr>
           <w:lang w:val="el-GR"/>
         </w:rPr>
-        <w:t>1. Ο χρήστης έχει οδηγηθεί στη λίστα ασκήσεων.</w:t>
+        <w:t>1. Ο χρήστης έχει οδηγηθεί στη</w:t>
+      </w:r>
+      <w:r>
+        <w:rPr>
+          <w:lang w:val="el-GR"/>
+        </w:rPr>
+        <w:t>ν οθόνη της</w:t>
+      </w:r>
+      <w:r>
+        <w:rPr>
+          <w:lang w:val="el-GR"/>
+        </w:rPr>
+        <w:t xml:space="preserve"> λίστα</w:t>
+      </w:r>
+      <w:r>
+        <w:rPr>
+          <w:lang w:val="el-GR"/>
+        </w:rPr>
+        <w:t>ς</w:t>
+      </w:r>
+      <w:r>
+        <w:rPr>
+          <w:lang w:val="el-GR"/>
+        </w:rPr>
+        <w:t xml:space="preserve"> ασκήσεων.</w:t>
       </w:r>
     </w:p>
     <w:p>
@@ -6385,22 +6409,118 @@
         <w:rPr>
           <w:lang w:val="el-GR"/>
         </w:rPr>
-        <w:t xml:space="preserve">1. </w:t>
-      </w:r>
-      <w:r>
-        <w:rPr>
-          <w:lang w:val="el-GR"/>
-        </w:rPr>
-        <w:t>Ο χρήστης επιλέγει "Δημιουργία Άσκησης" από τ</w:t>
-      </w:r>
-      <w:r>
-        <w:rPr>
-          <w:lang w:val="el-GR"/>
-        </w:rPr>
-        <w:t>ην οθόνη</w:t>
-      </w:r>
-      <w:r>
-        <w:rPr>
+        <w:t>1</w:t>
+      </w:r>
+      <w:r>
+        <w:rPr>
+          <w:lang w:val="el-GR"/>
+        </w:rPr>
+        <w:t xml:space="preserve">. </w:t>
+      </w:r>
+      <w:r>
+        <w:rPr>
+          <w:lang w:val="el-GR"/>
+        </w:rPr>
+        <w:t xml:space="preserve">Το σύστημα εμφανίζει </w:t>
+      </w:r>
+      <w:r>
+        <w:rPr>
+          <w:color w:val="FF0000"/>
+          <w:lang w:val="el-GR"/>
+        </w:rPr>
+        <w:t xml:space="preserve">οθόνη </w:t>
+      </w:r>
+      <w:r>
+        <w:rPr>
+          <w:lang w:val="el-GR"/>
+        </w:rPr>
+        <w:t>εισαγωγής δεδομένων άσκησης.</w:t>
+      </w:r>
+    </w:p>
+    <w:p>
+      <w:pPr>
+        <w:ind w:left="720"/>
+        <w:rPr>
+          <w:lang w:val="el-GR"/>
+        </w:rPr>
+      </w:pPr>
+      <w:r>
+        <w:rPr>
+          <w:color w:val="FF0000"/>
+          <w:lang w:val="el-GR"/>
+        </w:rPr>
+        <w:t xml:space="preserve">2. Ο χρήστης </w:t>
+      </w:r>
+      <w:r>
+        <w:rPr>
+          <w:color w:val="FF0000"/>
+          <w:lang w:val="el-GR"/>
+        </w:rPr>
+        <w:t>συμπληρώνει όνομα και περιγραφή.</w:t>
+      </w:r>
+    </w:p>
+    <w:p>
+      <w:pPr>
+        <w:ind w:left="720"/>
+        <w:rPr>
+          <w:color w:val="FF0000"/>
+          <w:lang w:val="el-GR"/>
+        </w:rPr>
+      </w:pPr>
+      <w:r>
+        <w:rPr>
+          <w:color w:val="FF0000"/>
+          <w:lang w:val="el-GR"/>
+        </w:rPr>
+        <w:t xml:space="preserve">3. </w:t>
+      </w:r>
+      <w:r>
+        <w:rPr>
+          <w:color w:val="FF0000"/>
+          <w:lang w:val="el-GR"/>
+        </w:rPr>
+        <w:t xml:space="preserve">Ο χρήστης επιλέγει </w:t>
+      </w:r>
+      <w:r>
+        <w:rPr>
+          <w:color w:val="FF0000"/>
+          <w:lang w:val="el-GR"/>
+        </w:rPr>
+        <w:t>βασικές και δευτερεύουσες</w:t>
+      </w:r>
+      <w:r>
+        <w:rPr>
+          <w:color w:val="FF0000"/>
+          <w:lang w:val="el-GR"/>
+        </w:rPr>
+        <w:t xml:space="preserve"> </w:t>
+      </w:r>
+      <w:proofErr w:type="spellStart"/>
+      <w:r>
+        <w:rPr>
+          <w:color w:val="FF0000"/>
+          <w:lang w:val="el-GR"/>
+        </w:rPr>
+        <w:t>μυικές</w:t>
+      </w:r>
+      <w:proofErr w:type="spellEnd"/>
+      <w:r>
+        <w:rPr>
+          <w:color w:val="FF0000"/>
+          <w:lang w:val="el-GR"/>
+        </w:rPr>
+        <w:t xml:space="preserve"> ομάδες</w:t>
+      </w:r>
+      <w:r>
+        <w:rPr>
+          <w:color w:val="FF0000"/>
+          <w:lang w:val="el-GR"/>
+        </w:rPr>
+        <w:t xml:space="preserve"> από τη λίστα</w:t>
+      </w:r>
+      <w:r>
+        <w:rPr>
+          <w:color w:val="FF0000"/>
           <w:lang w:val="el-GR"/>
         </w:rPr>
         <w:t>.</w:t>
@@ -6417,13 +6537,13 @@
         <w:rPr>
           <w:lang w:val="el-GR"/>
         </w:rPr>
-        <w:t xml:space="preserve">2. </w:t>
-      </w:r>
-      <w:r>
-        <w:rPr>
-          <w:lang w:val="el-GR"/>
-        </w:rPr>
-        <w:t>Το σύστημα εμφανίζει φόρμα εισαγωγής δεδομένων άσκησης.</w:t>
+        <w:t xml:space="preserve">4. </w:t>
+      </w:r>
+      <w:r>
+        <w:rPr>
+          <w:lang w:val="el-GR"/>
+        </w:rPr>
+        <w:t>Ο χρήστης επιλέγει "Αποθήκευση".</w:t>
       </w:r>
     </w:p>
     <w:p>
@@ -6437,71 +6557,42 @@
         <w:rPr>
           <w:lang w:val="el-GR"/>
         </w:rPr>
-        <w:t xml:space="preserve">3. </w:t>
-      </w:r>
-      <w:r>
-        <w:rPr>
-          <w:lang w:val="el-GR"/>
-        </w:rPr>
-        <w:t xml:space="preserve">Ο χρήστης συμπληρώνει </w:t>
-      </w:r>
-      <w:r>
-        <w:rPr>
-          <w:lang w:val="el-GR"/>
-        </w:rPr>
-        <w:t xml:space="preserve">τις απαραίτητες πληροφορίες </w:t>
-      </w:r>
-      <w:r>
-        <w:rPr>
-          <w:lang w:val="el-GR"/>
-        </w:rPr>
-        <w:t>όπως όνομα, περιγραφή και τύπο εκτέλεσης</w:t>
-      </w:r>
-      <w:r>
-        <w:rPr>
-          <w:lang w:val="el-GR"/>
-        </w:rPr>
-        <w:t>.</w:t>
+        <w:t xml:space="preserve">5. </w:t>
+      </w:r>
+      <w:r>
+        <w:rPr>
+          <w:lang w:val="el-GR"/>
+        </w:rPr>
+        <w:t xml:space="preserve">Το σύστημα αποθηκεύει τη νέα άσκηση </w:t>
+      </w:r>
+      <w:r>
+        <w:rPr>
+          <w:color w:val="FF0000"/>
+          <w:lang w:val="el-GR"/>
+        </w:rPr>
+        <w:t xml:space="preserve">στη βάση </w:t>
+      </w:r>
+      <w:r>
+        <w:rPr>
+          <w:lang w:val="el-GR"/>
+        </w:rPr>
+        <w:t>και εμφανίζει μήνυμα επιτυχίας.</w:t>
       </w:r>
     </w:p>
     <w:p>
       <w:pPr>
         <w:ind w:left="720"/>
         <w:rPr>
-          <w:lang w:val="el-GR"/>
-        </w:rPr>
-      </w:pPr>
-      <w:r>
-        <w:rPr>
-          <w:lang w:val="el-GR"/>
-        </w:rPr>
-        <w:t xml:space="preserve">4. </w:t>
-      </w:r>
-      <w:r>
-        <w:rPr>
-          <w:lang w:val="el-GR"/>
-        </w:rPr>
-        <w:t>Ο χρήστης επιλέγει "Αποθήκευση".</w:t>
-      </w:r>
-    </w:p>
-    <w:p>
-      <w:pPr>
-        <w:ind w:left="720"/>
-        <w:rPr>
-          <w:lang w:val="el-GR"/>
-        </w:rPr>
-      </w:pPr>
-      <w:r>
-        <w:rPr>
-          <w:lang w:val="el-GR"/>
-        </w:rPr>
-        <w:t xml:space="preserve">5. </w:t>
-      </w:r>
-      <w:r>
-        <w:rPr>
-          <w:lang w:val="el-GR"/>
-        </w:rPr>
-        <w:t>Το σύστημα αποθηκεύει τη νέα άσκηση και εμφανίζει μήνυμα επιτυχίας.</w:t>
+          <w:color w:val="FF0000"/>
+          <w:lang w:val="el-GR"/>
+        </w:rPr>
+      </w:pPr>
+      <w:r>
+        <w:rPr>
+          <w:color w:val="FF0000"/>
+          <w:lang w:val="el-GR"/>
+        </w:rPr>
+        <w:t>6. Το σύστημα επιστρέφει την νέα άσκηση στην περίπτωση χρήσης όπου βρισκόταν προηγουμένως.</w:t>
       </w:r>
     </w:p>
     <w:p>
@@ -6620,7 +6711,14 @@
         <w:rPr>
           <w:lang w:val="el-GR"/>
         </w:rPr>
-        <w:t>πρέπει να συμπληρωθούν ή να αλλάξουν</w:t>
+        <w:t xml:space="preserve">πρέπει </w:t>
+      </w:r>
+      <w:r>
+        <w:rPr>
+          <w:lang w:val="el-GR"/>
+        </w:rPr>
+        <w:lastRenderedPageBreak/>
+        <w:t>να συμπληρωθούν ή να αλλάξουν</w:t>
       </w:r>
       <w:r>
         <w:rPr>
@@ -6633,7 +6731,19 @@
           <w:lang w:val="el-GR"/>
         </w:rPr>
         <w:br/>
-        <w:t>4β.2. Συνέχεια από το Βήμα 3 της Βασικής Ροής.</w:t>
+        <w:t xml:space="preserve">4β.2. Συνέχεια από το Βήμα </w:t>
+      </w:r>
+      <w:r>
+        <w:rPr>
+          <w:lang w:val="el-GR"/>
+        </w:rPr>
+        <w:t>2</w:t>
+      </w:r>
+      <w:r>
+        <w:rPr>
+          <w:lang w:val="el-GR"/>
+        </w:rPr>
+        <w:t xml:space="preserve"> της Βασικής Ροής.</w:t>
       </w:r>
     </w:p>
     <w:p>
@@ -6648,7 +6758,6 @@
         <w:rPr>
           <w:lang w:val="el-GR"/>
         </w:rPr>
-        <w:lastRenderedPageBreak/>
         <w:t>4</w:t>
       </w:r>
       <w:r>
@@ -7416,51 +7525,6 @@
         <w:rPr>
           <w:lang w:val="el-GR"/>
         </w:rPr>
-        <w:t>1</w:t>
-      </w:r>
-      <w:r>
-        <w:rPr>
-          <w:lang w:val="el-GR"/>
-        </w:rPr>
-        <w:t>6</w:t>
-      </w:r>
-      <w:r>
-        <w:rPr>
-          <w:lang w:val="el-GR"/>
-        </w:rPr>
-        <w:t xml:space="preserve">. </w:t>
-      </w:r>
-      <w:r>
-        <w:rPr>
-          <w:lang w:val="el-GR"/>
-        </w:rPr>
-        <w:t xml:space="preserve">Το σύστημα αποθηκεύει </w:t>
-      </w:r>
-      <w:r>
-        <w:rPr>
-          <w:color w:val="FF0000"/>
-          <w:lang w:val="el-GR"/>
-        </w:rPr>
-        <w:t xml:space="preserve">στην βάση </w:t>
-      </w:r>
-      <w:r>
-        <w:rPr>
-          <w:lang w:val="el-GR"/>
-        </w:rPr>
-        <w:t>την προπόνηση και εμφανίζει μήνυμα επιτυχίας.</w:t>
-      </w:r>
-    </w:p>
-    <w:p>
-      <w:pPr>
-        <w:ind w:left="720"/>
-        <w:rPr>
-          <w:lang w:val="el-GR"/>
-        </w:rPr>
-      </w:pPr>
-      <w:r>
-        <w:rPr>
-          <w:lang w:val="el-GR"/>
-        </w:rPr>
         <w:lastRenderedPageBreak/>
         <w:t>1</w:t>
       </w:r>
@@ -7468,6 +7532,51 @@
         <w:rPr>
           <w:lang w:val="el-GR"/>
         </w:rPr>
+        <w:t>6</w:t>
+      </w:r>
+      <w:r>
+        <w:rPr>
+          <w:lang w:val="el-GR"/>
+        </w:rPr>
+        <w:t xml:space="preserve">. </w:t>
+      </w:r>
+      <w:r>
+        <w:rPr>
+          <w:lang w:val="el-GR"/>
+        </w:rPr>
+        <w:t xml:space="preserve">Το σύστημα αποθηκεύει </w:t>
+      </w:r>
+      <w:r>
+        <w:rPr>
+          <w:color w:val="FF0000"/>
+          <w:lang w:val="el-GR"/>
+        </w:rPr>
+        <w:t xml:space="preserve">στην βάση </w:t>
+      </w:r>
+      <w:r>
+        <w:rPr>
+          <w:lang w:val="el-GR"/>
+        </w:rPr>
+        <w:t>την προπόνηση και εμφανίζει μήνυμα επιτυχίας.</w:t>
+      </w:r>
+    </w:p>
+    <w:p>
+      <w:pPr>
+        <w:ind w:left="720"/>
+        <w:rPr>
+          <w:lang w:val="el-GR"/>
+        </w:rPr>
+      </w:pPr>
+      <w:r>
+        <w:rPr>
+          <w:lang w:val="el-GR"/>
+        </w:rPr>
+        <w:t>1</w:t>
+      </w:r>
+      <w:r>
+        <w:rPr>
+          <w:lang w:val="el-GR"/>
+        </w:rPr>
         <w:t>7</w:t>
       </w:r>
       <w:r>
@@ -8197,6 +8306,7 @@
           <w:color w:val="FF0000"/>
           <w:lang w:val="el-GR"/>
         </w:rPr>
+        <w:lastRenderedPageBreak/>
         <w:br/>
       </w:r>
       <w:r>
@@ -8211,7 +8321,6 @@
           <w:color w:val="FF0000"/>
           <w:lang w:val="el-GR"/>
         </w:rPr>
-        <w:lastRenderedPageBreak/>
         <w:br/>
       </w:r>
       <w:r>
@@ -9117,6 +9226,7 @@
           <w:color w:val="FF0000"/>
           <w:lang w:val="el-GR"/>
         </w:rPr>
+        <w:lastRenderedPageBreak/>
         <w:t xml:space="preserve">2.2.1 Εναλλακτική Ροή 1: </w:t>
       </w:r>
       <w:r>
@@ -9141,7 +9251,6 @@
           <w:color w:val="FF0000"/>
           <w:lang w:val="el-GR"/>
         </w:rPr>
-        <w:lastRenderedPageBreak/>
         <w:t>6</w:t>
       </w:r>
       <w:r>
@@ -9674,7 +9783,6 @@
         <w:rPr>
           <w:lang w:val="el-GR"/>
         </w:rPr>
-        <w:lastRenderedPageBreak/>
         <w:t>6:</w:t>
       </w:r>
       <w:bookmarkEnd w:id="9"/>
@@ -10156,6 +10264,7 @@
           <w:bCs/>
           <w:lang w:val="el-GR"/>
         </w:rPr>
+        <w:lastRenderedPageBreak/>
         <w:t>3.2.2 Εναλλακτική Ροή 2: Ελλιπή ή μη έγκυρα δεδομένα</w:t>
       </w:r>
       <w:r>
@@ -10170,14 +10279,7 @@
         <w:rPr>
           <w:lang w:val="el-GR"/>
         </w:rPr>
-        <w:t xml:space="preserve"> 4β. Το σύστημα εντοπίζει ότι λείπουν υποχρεωτικά δεδομένα ή υπάρχουν μη έγκυρες </w:t>
-      </w:r>
-      <w:r>
-        <w:rPr>
-          <w:lang w:val="el-GR"/>
-        </w:rPr>
-        <w:lastRenderedPageBreak/>
-        <w:t>τιμές.</w:t>
+        <w:t xml:space="preserve"> 4β. Το σύστημα εντοπίζει ότι λείπουν υποχρεωτικά δεδομένα ή υπάρχουν μη έγκυρες τιμές.</w:t>
       </w:r>
       <w:r>
         <w:rPr>
@@ -15178,10 +15280,26 @@
     </w:p>
     <w:p>
       <w:pPr>
+        <w:ind w:left="720"/>
+        <w:rPr>
+          <w:color w:val="FF0000"/>
+          <w:lang w:val="el-GR"/>
+        </w:rPr>
+      </w:pPr>
+      <w:r>
+        <w:rPr>
+          <w:color w:val="FF0000"/>
+          <w:lang w:val="el-GR"/>
+        </w:rPr>
+        <w:t>Επομένως το κόστος αποθήκευσης κάποιων κενών χαρακτηριστικών είναι μικρό, ενώ ο κώδικας και η αποθήκευση στη βάση απλοποιούνται σημαντικά.</w:t>
+      </w:r>
+    </w:p>
+    <w:p>
+      <w:pPr>
         <w:pStyle w:val="ListParagraph"/>
         <w:numPr>
-          <w:ilvl w:val="1"/>
-          <w:numId w:val="8"/>
+          <w:ilvl w:val="0"/>
+          <w:numId w:val="23"/>
         </w:numPr>
         <w:rPr>
           <w:color w:val="FF0000"/>
@@ -15193,15 +15311,169 @@
           <w:color w:val="FF0000"/>
           <w:lang w:val="el-GR"/>
         </w:rPr>
+        <w:t>Η</w:t>
+      </w:r>
+      <w:r>
+        <w:rPr>
+          <w:color w:val="FF0000"/>
+        </w:rPr>
         <w:t xml:space="preserve"> </w:t>
       </w:r>
-    </w:p>
-    <w:p>
-      <w:pPr>
-        <w:rPr>
-          <w:lang w:val="el-GR"/>
-        </w:rPr>
-      </w:pPr>
+      <w:r>
+        <w:rPr>
+          <w:color w:val="FF0000"/>
+          <w:lang w:val="el-GR"/>
+        </w:rPr>
+        <w:t>κλάση</w:t>
+      </w:r>
+      <w:r>
+        <w:rPr>
+          <w:color w:val="FF0000"/>
+        </w:rPr>
+        <w:t xml:space="preserve"> </w:t>
+      </w:r>
+      <w:proofErr w:type="spellStart"/>
+      <w:r>
+        <w:rPr>
+          <w:color w:val="FF0000"/>
+        </w:rPr>
+        <w:t>ExerciseType</w:t>
+      </w:r>
+      <w:proofErr w:type="spellEnd"/>
+      <w:r>
+        <w:rPr>
+          <w:color w:val="FF0000"/>
+        </w:rPr>
+        <w:t xml:space="preserve"> </w:t>
+      </w:r>
+      <w:r>
+        <w:rPr>
+          <w:color w:val="FF0000"/>
+          <w:lang w:val="el-GR"/>
+        </w:rPr>
+        <w:t>έγινε</w:t>
+      </w:r>
+      <w:r>
+        <w:rPr>
+          <w:color w:val="FF0000"/>
+        </w:rPr>
+        <w:t xml:space="preserve"> </w:t>
+      </w:r>
+      <w:r>
+        <w:rPr>
+          <w:color w:val="FF0000"/>
+        </w:rPr>
+        <w:t>enumeration</w:t>
+      </w:r>
+      <w:r>
+        <w:rPr>
+          <w:color w:val="FF0000"/>
+        </w:rPr>
+        <w:t xml:space="preserve"> </w:t>
+      </w:r>
+      <w:r>
+        <w:rPr>
+          <w:color w:val="FF0000"/>
+          <w:lang w:val="el-GR"/>
+        </w:rPr>
+        <w:t>και</w:t>
+      </w:r>
+      <w:r>
+        <w:rPr>
+          <w:color w:val="FF0000"/>
+        </w:rPr>
+        <w:t xml:space="preserve"> </w:t>
+      </w:r>
+      <w:proofErr w:type="spellStart"/>
+      <w:r>
+        <w:rPr>
+          <w:color w:val="FF0000"/>
+        </w:rPr>
+        <w:t>ScheduledSet</w:t>
+      </w:r>
+      <w:proofErr w:type="spellEnd"/>
+      <w:r>
+        <w:rPr>
+          <w:color w:val="FF0000"/>
+        </w:rPr>
+        <w:t xml:space="preserve"> </w:t>
+      </w:r>
+      <w:r>
+        <w:rPr>
+          <w:color w:val="FF0000"/>
+          <w:lang w:val="el-GR"/>
+        </w:rPr>
+        <w:t>έγινε</w:t>
+      </w:r>
+      <w:r>
+        <w:rPr>
+          <w:color w:val="FF0000"/>
+        </w:rPr>
+        <w:t xml:space="preserve"> </w:t>
+      </w:r>
+      <w:r>
+        <w:rPr>
+          <w:color w:val="FF0000"/>
+        </w:rPr>
+        <w:t xml:space="preserve">abstract. </w:t>
+      </w:r>
+      <w:r>
+        <w:rPr>
+          <w:color w:val="FF0000"/>
+          <w:lang w:val="el-GR"/>
+        </w:rPr>
+        <w:t xml:space="preserve">Ο προηγούμενος σχεδιασμός όπου η </w:t>
+      </w:r>
+      <w:proofErr w:type="spellStart"/>
+      <w:r>
+        <w:rPr>
+          <w:color w:val="FF0000"/>
+        </w:rPr>
+        <w:t>ExerciseType</w:t>
+      </w:r>
+      <w:proofErr w:type="spellEnd"/>
+      <w:r>
+        <w:rPr>
+          <w:color w:val="FF0000"/>
+          <w:lang w:val="el-GR"/>
+        </w:rPr>
+        <w:t xml:space="preserve"> </w:t>
+      </w:r>
+      <w:r>
+        <w:rPr>
+          <w:color w:val="FF0000"/>
+          <w:lang w:val="el-GR"/>
+        </w:rPr>
+        <w:t xml:space="preserve">ήταν </w:t>
+      </w:r>
+      <w:r>
+        <w:rPr>
+          <w:color w:val="FF0000"/>
+        </w:rPr>
+        <w:t>abstract</w:t>
+      </w:r>
+      <w:r>
+        <w:rPr>
+          <w:color w:val="FF0000"/>
+          <w:lang w:val="el-GR"/>
+        </w:rPr>
+        <w:t xml:space="preserve"> ήταν λάθος, καθώς αυτή που πρέπει είναι πολυμορφική είναι η </w:t>
+      </w:r>
+      <w:proofErr w:type="spellStart"/>
+      <w:r>
+        <w:rPr>
+          <w:color w:val="FF0000"/>
+        </w:rPr>
+        <w:t>ScheduledSet</w:t>
+      </w:r>
+      <w:proofErr w:type="spellEnd"/>
+      <w:r>
+        <w:rPr>
+          <w:color w:val="FF0000"/>
+          <w:lang w:val="el-GR"/>
+        </w:rPr>
+        <w:t>, και αλλάζει βάσει του τύπου της άσκησης.</w:t>
+      </w:r>
     </w:p>
     <w:p>
       <w:pPr>
@@ -17655,7 +17927,7 @@
   <w:abstractNum w:abstractNumId="6" w15:restartNumberingAfterBreak="0">
     <w:nsid w:val="2FFD3ED1"/>
     <w:multiLevelType w:val="hybridMultilevel"/>
-    <w:tmpl w:val="516274F2"/>
+    <w:tmpl w:val="F85ECD68"/>
     <w:lvl w:ilvl="0" w:tplc="04090001">
       <w:start w:val="1"/>
       <w:numFmt w:val="bullet"/>

</xml_diff>